<commit_message>
22.05.2018 update of plans.
</commit_message>
<xml_diff>
--- a/Plan for 03-04.2018.docx
+++ b/Plan for 03-04.2018.docx
@@ -42,17 +42,129 @@
         </w:numPr>
         <w:rPr>
           <w:rFonts w:asciiTheme="majorBidi" w:hAnsiTheme="majorBidi" w:cstheme="majorBidi"/>
-          <w:sz w:val="28"/>
-          <w:szCs w:val="28"/>
-        </w:rPr>
-      </w:pPr>
-      <w:r>
-        <w:rPr>
-          <w:rFonts w:asciiTheme="majorBidi" w:hAnsiTheme="majorBidi" w:cstheme="majorBidi"/>
+          <w:strike/>
+          <w:sz w:val="28"/>
+          <w:szCs w:val="28"/>
+        </w:rPr>
+      </w:pPr>
+      <w:r>
+        <w:rPr>
+          <w:rFonts w:asciiTheme="majorBidi" w:hAnsiTheme="majorBidi" w:cstheme="majorBidi"/>
+          <w:strike/>
           <w:sz w:val="28"/>
           <w:szCs w:val="28"/>
         </w:rPr>
         <w:t xml:space="preserve">Finish course “Algorithms and Data Structures in Java” up till </w:t>
+      </w:r>
+      <w:r>
+        <w:rPr>
+          <w:rFonts w:asciiTheme="majorBidi" w:hAnsiTheme="majorBidi" w:cstheme="majorBidi"/>
+          <w:b/>
+          <w:bCs/>
+          <w:i/>
+          <w:iCs/>
+          <w:strike/>
+          <w:color w:val="00B050"/>
+          <w:sz w:val="28"/>
+          <w:szCs w:val="28"/>
+        </w:rPr>
+        <w:t>25.03.18</w:t>
+      </w:r>
+      <w:r>
+        <w:rPr>
+          <w:rFonts w:asciiTheme="majorBidi" w:hAnsiTheme="majorBidi" w:cstheme="majorBidi"/>
+          <w:strike/>
+          <w:sz w:val="28"/>
+          <w:szCs w:val="28"/>
+        </w:rPr>
+        <w:t>.</w:t>
+      </w:r>
+    </w:p>
+    <w:p>
+      <w:pPr>
+        <w:pStyle w:val="ListParagraph"/>
+        <w:numPr>
+          <w:ilvl w:val="0"/>
+          <w:numId w:val="1"/>
+        </w:numPr>
+        <w:rPr>
+          <w:rFonts w:asciiTheme="majorBidi" w:hAnsiTheme="majorBidi" w:cstheme="majorBidi"/>
+          <w:strike/>
+          <w:sz w:val="28"/>
+          <w:szCs w:val="28"/>
+        </w:rPr>
+      </w:pPr>
+      <w:bookmarkStart w:id="0" w:name="_GoBack"/>
+      <w:r>
+        <w:rPr>
+          <w:rFonts w:asciiTheme="majorBidi" w:hAnsiTheme="majorBidi" w:cstheme="majorBidi"/>
+          <w:strike/>
+          <w:sz w:val="28"/>
+          <w:szCs w:val="28"/>
+        </w:rPr>
+        <w:t xml:space="preserve">Finish course “Learn Java Programming” up till </w:t>
+      </w:r>
+      <w:r>
+        <w:rPr>
+          <w:rFonts w:asciiTheme="majorBidi" w:hAnsiTheme="majorBidi" w:cstheme="majorBidi"/>
+          <w:b/>
+          <w:bCs/>
+          <w:i/>
+          <w:iCs/>
+          <w:strike/>
+          <w:color w:val="00B050"/>
+          <w:sz w:val="28"/>
+          <w:szCs w:val="28"/>
+        </w:rPr>
+        <w:t>31.03.18</w:t>
+      </w:r>
+      <w:r>
+        <w:rPr>
+          <w:rFonts w:asciiTheme="majorBidi" w:hAnsiTheme="majorBidi" w:cstheme="majorBidi"/>
+          <w:strike/>
+          <w:sz w:val="28"/>
+          <w:szCs w:val="28"/>
+        </w:rPr>
+        <w:t>.</w:t>
+      </w:r>
+    </w:p>
+    <w:bookmarkEnd w:id="0"/>
+    <w:p>
+      <w:pPr>
+        <w:pStyle w:val="ListParagraph"/>
+        <w:numPr>
+          <w:ilvl w:val="0"/>
+          <w:numId w:val="1"/>
+        </w:numPr>
+        <w:rPr>
+          <w:rFonts w:asciiTheme="majorBidi" w:hAnsiTheme="majorBidi" w:cstheme="majorBidi"/>
+          <w:sz w:val="28"/>
+          <w:szCs w:val="28"/>
+        </w:rPr>
+      </w:pPr>
+      <w:r>
+        <w:rPr>
+          <w:rFonts w:asciiTheme="majorBidi" w:hAnsiTheme="majorBidi" w:cstheme="majorBidi"/>
+          <w:sz w:val="28"/>
+          <w:szCs w:val="28"/>
+        </w:rPr>
+        <w:t>Finish course “</w:t>
+      </w:r>
+      <w:r>
+        <w:rPr>
+          <w:rFonts w:asciiTheme="majorBidi" w:hAnsiTheme="majorBidi" w:cstheme="majorBidi"/>
+          <w:sz w:val="28"/>
+          <w:szCs w:val="28"/>
+        </w:rPr>
+        <w:t>The Ultimate MySQL Bootcamp</w:t>
+      </w:r>
+      <w:r>
+        <w:rPr>
+          <w:rFonts w:asciiTheme="majorBidi" w:hAnsiTheme="majorBidi" w:cstheme="majorBidi"/>
+          <w:sz w:val="28"/>
+          <w:szCs w:val="28"/>
+        </w:rPr>
+        <w:t xml:space="preserve">” up till </w:t>
       </w:r>
       <w:r>
         <w:rPr>
@@ -65,7 +177,7 @@
           <w:sz w:val="28"/>
           <w:szCs w:val="28"/>
         </w:rPr>
-        <w:t>25.03.18</w:t>
+        <w:t>10.04.18</w:t>
       </w:r>
       <w:r>
         <w:rPr>
@@ -95,23 +207,29 @@
           <w:sz w:val="28"/>
           <w:szCs w:val="28"/>
         </w:rPr>
-        <w:t>Finish course “</w:t>
-      </w:r>
-      <w:r>
-        <w:rPr>
-          <w:rFonts w:asciiTheme="majorBidi" w:hAnsiTheme="majorBidi" w:cstheme="majorBidi"/>
-          <w:sz w:val="28"/>
-          <w:szCs w:val="28"/>
-        </w:rPr>
-        <w:t>Learn Java Programming</w:t>
-      </w:r>
-      <w:r>
-        <w:rPr>
-          <w:rFonts w:asciiTheme="majorBidi" w:hAnsiTheme="majorBidi" w:cstheme="majorBidi"/>
-          <w:sz w:val="28"/>
-          <w:szCs w:val="28"/>
-        </w:rPr>
-        <w:t xml:space="preserve">” up till </w:t>
+        <w:t>Start working on Password Keeper – renew app:</w:t>
+      </w:r>
+    </w:p>
+    <w:p>
+      <w:pPr>
+        <w:pStyle w:val="ListParagraph"/>
+        <w:numPr>
+          <w:ilvl w:val="1"/>
+          <w:numId w:val="1"/>
+        </w:numPr>
+        <w:rPr>
+          <w:rFonts w:asciiTheme="majorBidi" w:hAnsiTheme="majorBidi" w:cstheme="majorBidi"/>
+          <w:sz w:val="28"/>
+          <w:szCs w:val="28"/>
+        </w:rPr>
+      </w:pPr>
+      <w:r>
+        <w:rPr>
+          <w:rFonts w:asciiTheme="majorBidi" w:hAnsiTheme="majorBidi" w:cstheme="majorBidi"/>
+          <w:sz w:val="28"/>
+          <w:szCs w:val="28"/>
+        </w:rPr>
+        <w:t xml:space="preserve">Create SRS – </w:t>
       </w:r>
       <w:r>
         <w:rPr>
@@ -124,7 +242,290 @@
           <w:sz w:val="28"/>
           <w:szCs w:val="28"/>
         </w:rPr>
-        <w:t>31.03.18</w:t>
+        <w:t>2</w:t>
+      </w:r>
+      <w:r>
+        <w:rPr>
+          <w:rFonts w:asciiTheme="majorBidi" w:hAnsiTheme="majorBidi" w:cstheme="majorBidi"/>
+          <w:b/>
+          <w:bCs/>
+          <w:i/>
+          <w:iCs/>
+          <w:color w:val="00B050"/>
+          <w:sz w:val="28"/>
+          <w:szCs w:val="28"/>
+        </w:rPr>
+        <w:t>2</w:t>
+      </w:r>
+      <w:r>
+        <w:rPr>
+          <w:rFonts w:asciiTheme="majorBidi" w:hAnsiTheme="majorBidi" w:cstheme="majorBidi"/>
+          <w:b/>
+          <w:bCs/>
+          <w:i/>
+          <w:iCs/>
+          <w:color w:val="00B050"/>
+          <w:sz w:val="28"/>
+          <w:szCs w:val="28"/>
+        </w:rPr>
+        <w:t>.03.18</w:t>
+      </w:r>
+      <w:r>
+        <w:rPr>
+          <w:rFonts w:asciiTheme="majorBidi" w:hAnsiTheme="majorBidi" w:cstheme="majorBidi"/>
+          <w:sz w:val="28"/>
+          <w:szCs w:val="28"/>
+        </w:rPr>
+        <w:t>.</w:t>
+      </w:r>
+    </w:p>
+    <w:p>
+      <w:pPr>
+        <w:pStyle w:val="ListParagraph"/>
+        <w:numPr>
+          <w:ilvl w:val="1"/>
+          <w:numId w:val="1"/>
+        </w:numPr>
+        <w:rPr>
+          <w:rFonts w:asciiTheme="majorBidi" w:hAnsiTheme="majorBidi" w:cstheme="majorBidi"/>
+          <w:sz w:val="28"/>
+          <w:szCs w:val="28"/>
+        </w:rPr>
+      </w:pPr>
+      <w:r>
+        <w:rPr>
+          <w:rFonts w:asciiTheme="majorBidi" w:hAnsiTheme="majorBidi" w:cstheme="majorBidi"/>
+          <w:sz w:val="28"/>
+          <w:szCs w:val="28"/>
+        </w:rPr>
+        <w:t xml:space="preserve">Create SRS for UI/UX for external graphic designer – </w:t>
+      </w:r>
+      <w:r>
+        <w:rPr>
+          <w:rFonts w:asciiTheme="majorBidi" w:hAnsiTheme="majorBidi" w:cstheme="majorBidi"/>
+          <w:b/>
+          <w:bCs/>
+          <w:i/>
+          <w:iCs/>
+          <w:color w:val="00B050"/>
+          <w:sz w:val="28"/>
+          <w:szCs w:val="28"/>
+        </w:rPr>
+        <w:t>2</w:t>
+      </w:r>
+      <w:r>
+        <w:rPr>
+          <w:rFonts w:asciiTheme="majorBidi" w:hAnsiTheme="majorBidi" w:cstheme="majorBidi"/>
+          <w:b/>
+          <w:bCs/>
+          <w:i/>
+          <w:iCs/>
+          <w:color w:val="00B050"/>
+          <w:sz w:val="28"/>
+          <w:szCs w:val="28"/>
+        </w:rPr>
+        <w:t>2</w:t>
+      </w:r>
+      <w:r>
+        <w:rPr>
+          <w:rFonts w:asciiTheme="majorBidi" w:hAnsiTheme="majorBidi" w:cstheme="majorBidi"/>
+          <w:b/>
+          <w:bCs/>
+          <w:i/>
+          <w:iCs/>
+          <w:color w:val="00B050"/>
+          <w:sz w:val="28"/>
+          <w:szCs w:val="28"/>
+        </w:rPr>
+        <w:t>.03.18</w:t>
+      </w:r>
+      <w:r>
+        <w:rPr>
+          <w:rFonts w:asciiTheme="majorBidi" w:hAnsiTheme="majorBidi" w:cstheme="majorBidi"/>
+          <w:sz w:val="28"/>
+          <w:szCs w:val="28"/>
+        </w:rPr>
+        <w:t>.</w:t>
+      </w:r>
+    </w:p>
+    <w:p>
+      <w:pPr>
+        <w:pStyle w:val="ListParagraph"/>
+        <w:numPr>
+          <w:ilvl w:val="1"/>
+          <w:numId w:val="1"/>
+        </w:numPr>
+        <w:rPr>
+          <w:rFonts w:asciiTheme="majorBidi" w:hAnsiTheme="majorBidi" w:cstheme="majorBidi"/>
+          <w:sz w:val="28"/>
+          <w:szCs w:val="28"/>
+        </w:rPr>
+      </w:pPr>
+      <w:r>
+        <w:rPr>
+          <w:rFonts w:asciiTheme="majorBidi" w:hAnsiTheme="majorBidi" w:cstheme="majorBidi"/>
+          <w:sz w:val="28"/>
+          <w:szCs w:val="28"/>
+        </w:rPr>
+        <w:t xml:space="preserve">Choose and approve UI </w:t>
+      </w:r>
+      <w:r>
+        <w:rPr>
+          <w:rFonts w:asciiTheme="majorBidi" w:hAnsiTheme="majorBidi" w:cstheme="majorBidi"/>
+          <w:sz w:val="28"/>
+          <w:szCs w:val="28"/>
+        </w:rPr>
+        <w:t>sketch</w:t>
+      </w:r>
+      <w:r>
+        <w:rPr>
+          <w:rFonts w:asciiTheme="majorBidi" w:hAnsiTheme="majorBidi" w:cstheme="majorBidi"/>
+          <w:sz w:val="28"/>
+          <w:szCs w:val="28"/>
+        </w:rPr>
+        <w:t xml:space="preserve"> – up till </w:t>
+      </w:r>
+      <w:r>
+        <w:rPr>
+          <w:rFonts w:asciiTheme="majorBidi" w:hAnsiTheme="majorBidi" w:cstheme="majorBidi"/>
+          <w:b/>
+          <w:bCs/>
+          <w:i/>
+          <w:iCs/>
+          <w:color w:val="00B050"/>
+          <w:sz w:val="28"/>
+          <w:szCs w:val="28"/>
+        </w:rPr>
+        <w:t>01.04.18</w:t>
+      </w:r>
+      <w:r>
+        <w:rPr>
+          <w:rFonts w:asciiTheme="majorBidi" w:hAnsiTheme="majorBidi" w:cstheme="majorBidi"/>
+          <w:sz w:val="28"/>
+          <w:szCs w:val="28"/>
+        </w:rPr>
+        <w:t>.</w:t>
+      </w:r>
+    </w:p>
+    <w:p>
+      <w:pPr>
+        <w:pStyle w:val="ListParagraph"/>
+        <w:numPr>
+          <w:ilvl w:val="1"/>
+          <w:numId w:val="1"/>
+        </w:numPr>
+        <w:rPr>
+          <w:rFonts w:asciiTheme="majorBidi" w:hAnsiTheme="majorBidi" w:cstheme="majorBidi"/>
+          <w:sz w:val="28"/>
+          <w:szCs w:val="28"/>
+        </w:rPr>
+      </w:pPr>
+      <w:r>
+        <w:rPr>
+          <w:rFonts w:asciiTheme="majorBidi" w:hAnsiTheme="majorBidi" w:cstheme="majorBidi"/>
+          <w:sz w:val="28"/>
+          <w:szCs w:val="28"/>
+        </w:rPr>
+        <w:t xml:space="preserve">Create SDD up till </w:t>
+      </w:r>
+      <w:r>
+        <w:rPr>
+          <w:rFonts w:asciiTheme="majorBidi" w:hAnsiTheme="majorBidi" w:cstheme="majorBidi"/>
+          <w:b/>
+          <w:bCs/>
+          <w:i/>
+          <w:iCs/>
+          <w:color w:val="00B050"/>
+          <w:sz w:val="28"/>
+          <w:szCs w:val="28"/>
+        </w:rPr>
+        <w:t>07.04.18</w:t>
+      </w:r>
+      <w:r>
+        <w:rPr>
+          <w:rFonts w:asciiTheme="majorBidi" w:hAnsiTheme="majorBidi" w:cstheme="majorBidi"/>
+          <w:sz w:val="28"/>
+          <w:szCs w:val="28"/>
+        </w:rPr>
+        <w:t>.</w:t>
+      </w:r>
+    </w:p>
+    <w:p>
+      <w:pPr>
+        <w:pStyle w:val="ListParagraph"/>
+        <w:numPr>
+          <w:ilvl w:val="1"/>
+          <w:numId w:val="1"/>
+        </w:numPr>
+        <w:rPr>
+          <w:rFonts w:asciiTheme="majorBidi" w:hAnsiTheme="majorBidi" w:cstheme="majorBidi"/>
+          <w:sz w:val="28"/>
+          <w:szCs w:val="28"/>
+        </w:rPr>
+      </w:pPr>
+      <w:r>
+        <w:rPr>
+          <w:rFonts w:asciiTheme="majorBidi" w:hAnsiTheme="majorBidi" w:cstheme="majorBidi"/>
+          <w:sz w:val="28"/>
+          <w:szCs w:val="28"/>
+        </w:rPr>
+        <w:t xml:space="preserve">Finish alpha version 1.0 - up till </w:t>
+      </w:r>
+      <w:r>
+        <w:rPr>
+          <w:rFonts w:asciiTheme="majorBidi" w:hAnsiTheme="majorBidi" w:cstheme="majorBidi"/>
+          <w:b/>
+          <w:bCs/>
+          <w:i/>
+          <w:iCs/>
+          <w:color w:val="00B050"/>
+          <w:sz w:val="28"/>
+          <w:szCs w:val="28"/>
+        </w:rPr>
+        <w:t>21.04.18</w:t>
+      </w:r>
+      <w:r>
+        <w:rPr>
+          <w:rFonts w:asciiTheme="majorBidi" w:hAnsiTheme="majorBidi" w:cstheme="majorBidi"/>
+          <w:sz w:val="28"/>
+          <w:szCs w:val="28"/>
+        </w:rPr>
+        <w:t>.</w:t>
+      </w:r>
+    </w:p>
+    <w:p>
+      <w:pPr>
+        <w:pStyle w:val="ListParagraph"/>
+        <w:numPr>
+          <w:ilvl w:val="1"/>
+          <w:numId w:val="1"/>
+        </w:numPr>
+        <w:rPr>
+          <w:rFonts w:asciiTheme="majorBidi" w:hAnsiTheme="majorBidi" w:cstheme="majorBidi"/>
+          <w:sz w:val="28"/>
+          <w:szCs w:val="28"/>
+        </w:rPr>
+      </w:pPr>
+      <w:r>
+        <w:rPr>
+          <w:rFonts w:asciiTheme="majorBidi" w:hAnsiTheme="majorBidi" w:cstheme="majorBidi"/>
+          <w:sz w:val="28"/>
+          <w:szCs w:val="28"/>
+        </w:rPr>
+        <w:t xml:space="preserve">Test alpha version – up till </w:t>
+      </w:r>
+      <w:r>
+        <w:rPr>
+          <w:rFonts w:asciiTheme="majorBidi" w:hAnsiTheme="majorBidi" w:cstheme="majorBidi"/>
+          <w:b/>
+          <w:bCs/>
+          <w:i/>
+          <w:iCs/>
+          <w:color w:val="00B050"/>
+          <w:sz w:val="28"/>
+          <w:szCs w:val="28"/>
+        </w:rPr>
+        <w:t>30.04.18</w:t>
       </w:r>
       <w:r>
         <w:rPr>
@@ -155,423 +556,6 @@
           <w:szCs w:val="28"/>
         </w:rPr>
         <w:t>Finish course “</w:t>
-      </w:r>
-      <w:r>
-        <w:rPr>
-          <w:rFonts w:asciiTheme="majorBidi" w:hAnsiTheme="majorBidi" w:cstheme="majorBidi"/>
-          <w:sz w:val="28"/>
-          <w:szCs w:val="28"/>
-        </w:rPr>
-        <w:t>The Ultimate MySQL Bootcamp</w:t>
-      </w:r>
-      <w:r>
-        <w:rPr>
-          <w:rFonts w:asciiTheme="majorBidi" w:hAnsiTheme="majorBidi" w:cstheme="majorBidi"/>
-          <w:sz w:val="28"/>
-          <w:szCs w:val="28"/>
-        </w:rPr>
-        <w:t xml:space="preserve">” up till </w:t>
-      </w:r>
-      <w:r>
-        <w:rPr>
-          <w:rFonts w:asciiTheme="majorBidi" w:hAnsiTheme="majorBidi" w:cstheme="majorBidi"/>
-          <w:b/>
-          <w:bCs/>
-          <w:i/>
-          <w:iCs/>
-          <w:color w:val="00B050"/>
-          <w:sz w:val="28"/>
-          <w:szCs w:val="28"/>
-        </w:rPr>
-        <w:t>10.04.18</w:t>
-      </w:r>
-      <w:r>
-        <w:rPr>
-          <w:rFonts w:asciiTheme="majorBidi" w:hAnsiTheme="majorBidi" w:cstheme="majorBidi"/>
-          <w:sz w:val="28"/>
-          <w:szCs w:val="28"/>
-        </w:rPr>
-        <w:t>.</w:t>
-      </w:r>
-    </w:p>
-    <w:p>
-      <w:pPr>
-        <w:pStyle w:val="ListParagraph"/>
-        <w:numPr>
-          <w:ilvl w:val="0"/>
-          <w:numId w:val="1"/>
-        </w:numPr>
-        <w:rPr>
-          <w:rFonts w:asciiTheme="majorBidi" w:hAnsiTheme="majorBidi" w:cstheme="majorBidi"/>
-          <w:sz w:val="28"/>
-          <w:szCs w:val="28"/>
-        </w:rPr>
-      </w:pPr>
-      <w:r>
-        <w:rPr>
-          <w:rFonts w:asciiTheme="majorBidi" w:hAnsiTheme="majorBidi" w:cstheme="majorBidi"/>
-          <w:sz w:val="28"/>
-          <w:szCs w:val="28"/>
-        </w:rPr>
-        <w:t>Start working on Password Keeper – renew app:</w:t>
-      </w:r>
-    </w:p>
-    <w:p>
-      <w:pPr>
-        <w:pStyle w:val="ListParagraph"/>
-        <w:numPr>
-          <w:ilvl w:val="1"/>
-          <w:numId w:val="1"/>
-        </w:numPr>
-        <w:rPr>
-          <w:rFonts w:asciiTheme="majorBidi" w:hAnsiTheme="majorBidi" w:cstheme="majorBidi"/>
-          <w:sz w:val="28"/>
-          <w:szCs w:val="28"/>
-        </w:rPr>
-      </w:pPr>
-      <w:r>
-        <w:rPr>
-          <w:rFonts w:asciiTheme="majorBidi" w:hAnsiTheme="majorBidi" w:cstheme="majorBidi"/>
-          <w:sz w:val="28"/>
-          <w:szCs w:val="28"/>
-        </w:rPr>
-        <w:t xml:space="preserve">Create SRS – </w:t>
-      </w:r>
-      <w:r>
-        <w:rPr>
-          <w:rFonts w:asciiTheme="majorBidi" w:hAnsiTheme="majorBidi" w:cstheme="majorBidi"/>
-          <w:b/>
-          <w:bCs/>
-          <w:i/>
-          <w:iCs/>
-          <w:color w:val="00B050"/>
-          <w:sz w:val="28"/>
-          <w:szCs w:val="28"/>
-        </w:rPr>
-        <w:t>2</w:t>
-      </w:r>
-      <w:r>
-        <w:rPr>
-          <w:rFonts w:asciiTheme="majorBidi" w:hAnsiTheme="majorBidi" w:cstheme="majorBidi"/>
-          <w:b/>
-          <w:bCs/>
-          <w:i/>
-          <w:iCs/>
-          <w:color w:val="00B050"/>
-          <w:sz w:val="28"/>
-          <w:szCs w:val="28"/>
-        </w:rPr>
-        <w:t>2</w:t>
-      </w:r>
-      <w:r>
-        <w:rPr>
-          <w:rFonts w:asciiTheme="majorBidi" w:hAnsiTheme="majorBidi" w:cstheme="majorBidi"/>
-          <w:b/>
-          <w:bCs/>
-          <w:i/>
-          <w:iCs/>
-          <w:color w:val="00B050"/>
-          <w:sz w:val="28"/>
-          <w:szCs w:val="28"/>
-        </w:rPr>
-        <w:t>.03.18</w:t>
-      </w:r>
-      <w:r>
-        <w:rPr>
-          <w:rFonts w:asciiTheme="majorBidi" w:hAnsiTheme="majorBidi" w:cstheme="majorBidi"/>
-          <w:sz w:val="28"/>
-          <w:szCs w:val="28"/>
-        </w:rPr>
-        <w:t>.</w:t>
-      </w:r>
-    </w:p>
-    <w:p>
-      <w:pPr>
-        <w:pStyle w:val="ListParagraph"/>
-        <w:numPr>
-          <w:ilvl w:val="1"/>
-          <w:numId w:val="1"/>
-        </w:numPr>
-        <w:rPr>
-          <w:rFonts w:asciiTheme="majorBidi" w:hAnsiTheme="majorBidi" w:cstheme="majorBidi"/>
-          <w:sz w:val="28"/>
-          <w:szCs w:val="28"/>
-        </w:rPr>
-      </w:pPr>
-      <w:r>
-        <w:rPr>
-          <w:rFonts w:asciiTheme="majorBidi" w:hAnsiTheme="majorBidi" w:cstheme="majorBidi"/>
-          <w:sz w:val="28"/>
-          <w:szCs w:val="28"/>
-        </w:rPr>
-        <w:t xml:space="preserve">Create SRS for UI/UX for external graphic designer – </w:t>
-      </w:r>
-      <w:r>
-        <w:rPr>
-          <w:rFonts w:asciiTheme="majorBidi" w:hAnsiTheme="majorBidi" w:cstheme="majorBidi"/>
-          <w:b/>
-          <w:bCs/>
-          <w:i/>
-          <w:iCs/>
-          <w:color w:val="00B050"/>
-          <w:sz w:val="28"/>
-          <w:szCs w:val="28"/>
-        </w:rPr>
-        <w:t>2</w:t>
-      </w:r>
-      <w:r>
-        <w:rPr>
-          <w:rFonts w:asciiTheme="majorBidi" w:hAnsiTheme="majorBidi" w:cstheme="majorBidi"/>
-          <w:b/>
-          <w:bCs/>
-          <w:i/>
-          <w:iCs/>
-          <w:color w:val="00B050"/>
-          <w:sz w:val="28"/>
-          <w:szCs w:val="28"/>
-        </w:rPr>
-        <w:t>2</w:t>
-      </w:r>
-      <w:r>
-        <w:rPr>
-          <w:rFonts w:asciiTheme="majorBidi" w:hAnsiTheme="majorBidi" w:cstheme="majorBidi"/>
-          <w:b/>
-          <w:bCs/>
-          <w:i/>
-          <w:iCs/>
-          <w:color w:val="00B050"/>
-          <w:sz w:val="28"/>
-          <w:szCs w:val="28"/>
-        </w:rPr>
-        <w:t>.03.18</w:t>
-      </w:r>
-      <w:r>
-        <w:rPr>
-          <w:rFonts w:asciiTheme="majorBidi" w:hAnsiTheme="majorBidi" w:cstheme="majorBidi"/>
-          <w:sz w:val="28"/>
-          <w:szCs w:val="28"/>
-        </w:rPr>
-        <w:t>.</w:t>
-      </w:r>
-    </w:p>
-    <w:p>
-      <w:pPr>
-        <w:pStyle w:val="ListParagraph"/>
-        <w:numPr>
-          <w:ilvl w:val="1"/>
-          <w:numId w:val="1"/>
-        </w:numPr>
-        <w:rPr>
-          <w:rFonts w:asciiTheme="majorBidi" w:hAnsiTheme="majorBidi" w:cstheme="majorBidi"/>
-          <w:sz w:val="28"/>
-          <w:szCs w:val="28"/>
-        </w:rPr>
-      </w:pPr>
-      <w:r>
-        <w:rPr>
-          <w:rFonts w:asciiTheme="majorBidi" w:hAnsiTheme="majorBidi" w:cstheme="majorBidi"/>
-          <w:sz w:val="28"/>
-          <w:szCs w:val="28"/>
-        </w:rPr>
-        <w:t xml:space="preserve">Choose and approve UI </w:t>
-      </w:r>
-      <w:r>
-        <w:rPr>
-          <w:rFonts w:asciiTheme="majorBidi" w:hAnsiTheme="majorBidi" w:cstheme="majorBidi"/>
-          <w:sz w:val="28"/>
-          <w:szCs w:val="28"/>
-        </w:rPr>
-        <w:t>sketch</w:t>
-      </w:r>
-      <w:r>
-        <w:rPr>
-          <w:rFonts w:asciiTheme="majorBidi" w:hAnsiTheme="majorBidi" w:cstheme="majorBidi"/>
-          <w:sz w:val="28"/>
-          <w:szCs w:val="28"/>
-        </w:rPr>
-        <w:t xml:space="preserve"> – up till </w:t>
-      </w:r>
-      <w:r>
-        <w:rPr>
-          <w:rFonts w:asciiTheme="majorBidi" w:hAnsiTheme="majorBidi" w:cstheme="majorBidi"/>
-          <w:b/>
-          <w:bCs/>
-          <w:i/>
-          <w:iCs/>
-          <w:color w:val="00B050"/>
-          <w:sz w:val="28"/>
-          <w:szCs w:val="28"/>
-        </w:rPr>
-        <w:t>01.04.18</w:t>
-      </w:r>
-      <w:r>
-        <w:rPr>
-          <w:rFonts w:asciiTheme="majorBidi" w:hAnsiTheme="majorBidi" w:cstheme="majorBidi"/>
-          <w:sz w:val="28"/>
-          <w:szCs w:val="28"/>
-        </w:rPr>
-        <w:t>.</w:t>
-      </w:r>
-    </w:p>
-    <w:p>
-      <w:pPr>
-        <w:pStyle w:val="ListParagraph"/>
-        <w:numPr>
-          <w:ilvl w:val="1"/>
-          <w:numId w:val="1"/>
-        </w:numPr>
-        <w:rPr>
-          <w:rFonts w:asciiTheme="majorBidi" w:hAnsiTheme="majorBidi" w:cstheme="majorBidi"/>
-          <w:sz w:val="28"/>
-          <w:szCs w:val="28"/>
-        </w:rPr>
-      </w:pPr>
-      <w:r>
-        <w:rPr>
-          <w:rFonts w:asciiTheme="majorBidi" w:hAnsiTheme="majorBidi" w:cstheme="majorBidi"/>
-          <w:sz w:val="28"/>
-          <w:szCs w:val="28"/>
-        </w:rPr>
-        <w:t xml:space="preserve">Create SDD up till </w:t>
-      </w:r>
-      <w:r>
-        <w:rPr>
-          <w:rFonts w:asciiTheme="majorBidi" w:hAnsiTheme="majorBidi" w:cstheme="majorBidi"/>
-          <w:b/>
-          <w:bCs/>
-          <w:i/>
-          <w:iCs/>
-          <w:color w:val="00B050"/>
-          <w:sz w:val="28"/>
-          <w:szCs w:val="28"/>
-        </w:rPr>
-        <w:t>07.04.18</w:t>
-      </w:r>
-      <w:r>
-        <w:rPr>
-          <w:rFonts w:asciiTheme="majorBidi" w:hAnsiTheme="majorBidi" w:cstheme="majorBidi"/>
-          <w:sz w:val="28"/>
-          <w:szCs w:val="28"/>
-        </w:rPr>
-        <w:t>.</w:t>
-      </w:r>
-    </w:p>
-    <w:p>
-      <w:pPr>
-        <w:pStyle w:val="ListParagraph"/>
-        <w:numPr>
-          <w:ilvl w:val="1"/>
-          <w:numId w:val="1"/>
-        </w:numPr>
-        <w:rPr>
-          <w:rFonts w:asciiTheme="majorBidi" w:hAnsiTheme="majorBidi" w:cstheme="majorBidi"/>
-          <w:sz w:val="28"/>
-          <w:szCs w:val="28"/>
-        </w:rPr>
-      </w:pPr>
-      <w:r>
-        <w:rPr>
-          <w:rFonts w:asciiTheme="majorBidi" w:hAnsiTheme="majorBidi" w:cstheme="majorBidi"/>
-          <w:sz w:val="28"/>
-          <w:szCs w:val="28"/>
-        </w:rPr>
-        <w:t xml:space="preserve">Finish alpha version 1.0 - up till </w:t>
-      </w:r>
-      <w:r>
-        <w:rPr>
-          <w:rFonts w:asciiTheme="majorBidi" w:hAnsiTheme="majorBidi" w:cstheme="majorBidi"/>
-          <w:b/>
-          <w:bCs/>
-          <w:i/>
-          <w:iCs/>
-          <w:color w:val="00B050"/>
-          <w:sz w:val="28"/>
-          <w:szCs w:val="28"/>
-        </w:rPr>
-        <w:t>21.04.18</w:t>
-      </w:r>
-      <w:r>
-        <w:rPr>
-          <w:rFonts w:asciiTheme="majorBidi" w:hAnsiTheme="majorBidi" w:cstheme="majorBidi"/>
-          <w:sz w:val="28"/>
-          <w:szCs w:val="28"/>
-        </w:rPr>
-        <w:t>.</w:t>
-      </w:r>
-    </w:p>
-    <w:p>
-      <w:pPr>
-        <w:pStyle w:val="ListParagraph"/>
-        <w:numPr>
-          <w:ilvl w:val="1"/>
-          <w:numId w:val="1"/>
-        </w:numPr>
-        <w:rPr>
-          <w:rFonts w:asciiTheme="majorBidi" w:hAnsiTheme="majorBidi" w:cstheme="majorBidi"/>
-          <w:sz w:val="28"/>
-          <w:szCs w:val="28"/>
-        </w:rPr>
-      </w:pPr>
-      <w:r>
-        <w:rPr>
-          <w:rFonts w:asciiTheme="majorBidi" w:hAnsiTheme="majorBidi" w:cstheme="majorBidi"/>
-          <w:sz w:val="28"/>
-          <w:szCs w:val="28"/>
-        </w:rPr>
-        <w:t xml:space="preserve">Test alpha version – up till </w:t>
-      </w:r>
-      <w:r>
-        <w:rPr>
-          <w:rFonts w:asciiTheme="majorBidi" w:hAnsiTheme="majorBidi" w:cstheme="majorBidi"/>
-          <w:b/>
-          <w:bCs/>
-          <w:i/>
-          <w:iCs/>
-          <w:color w:val="00B050"/>
-          <w:sz w:val="28"/>
-          <w:szCs w:val="28"/>
-        </w:rPr>
-        <w:t>30.04.18</w:t>
-      </w:r>
-      <w:r>
-        <w:rPr>
-          <w:rFonts w:asciiTheme="majorBidi" w:hAnsiTheme="majorBidi" w:cstheme="majorBidi"/>
-          <w:sz w:val="28"/>
-          <w:szCs w:val="28"/>
-        </w:rPr>
-        <w:t>.</w:t>
-      </w:r>
-    </w:p>
-    <w:p>
-      <w:pPr>
-        <w:pStyle w:val="ListParagraph"/>
-        <w:numPr>
-          <w:ilvl w:val="0"/>
-          <w:numId w:val="1"/>
-        </w:numPr>
-        <w:rPr>
-          <w:rFonts w:asciiTheme="majorBidi" w:hAnsiTheme="majorBidi" w:cstheme="majorBidi"/>
-          <w:sz w:val="28"/>
-          <w:szCs w:val="28"/>
-        </w:rPr>
-      </w:pPr>
-      <w:r>
-        <w:rPr>
-          <w:rFonts w:asciiTheme="majorBidi" w:hAnsiTheme="majorBidi" w:cstheme="majorBidi"/>
-          <w:sz w:val="28"/>
-          <w:szCs w:val="28"/>
-        </w:rPr>
-        <w:t>Finish cours</w:t>
-      </w:r>
-      <w:bookmarkStart w:id="0" w:name="_GoBack"/>
-      <w:bookmarkEnd w:id="0"/>
-      <w:r>
-        <w:rPr>
-          <w:rFonts w:asciiTheme="majorBidi" w:hAnsiTheme="majorBidi" w:cstheme="majorBidi"/>
-          <w:sz w:val="28"/>
-          <w:szCs w:val="28"/>
-        </w:rPr>
-        <w:t>e “</w:t>
       </w:r>
       <w:r>
         <w:rPr>

</xml_diff>